<commit_message>
Add training error results
</commit_message>
<xml_diff>
--- a/rpt/03-29-2019_ReplicationReport.docx
+++ b/rpt/03-29-2019_ReplicationReport.docx
@@ -306,6 +306,271 @@
         </w:drawing>
       </w:r>
     </w:p>
+    <w:p>
+      <w:pPr>
+        <w:pStyle w:val="Heading2"/>
+      </w:pPr>
+      <w:bookmarkStart w:id="25" w:name="the-model-systematically-misfits-several-countries"/>
+      <w:bookmarkEnd w:id="25"/>
+      <w:r>
+        <w:t xml:space="preserve">The model systematically misfits several countries</w:t>
+      </w:r>
+    </w:p>
+    <w:p>
+      <w:pPr>
+        <w:pStyle w:val="FirstParagraph"/>
+      </w:pPr>
+      <w:r>
+        <w:drawing>
+          <wp:inline>
+            <wp:extent cx="5334000" cy="3556000"/>
+            <wp:effectExtent b="0" l="0" r="0" t="0"/>
+            <wp:docPr descr="" title="" id="1" name="Picture"/>
+            <a:graphic>
+              <a:graphicData uri="http://schemas.openxmlformats.org/drawingml/2006/picture">
+                <pic:pic>
+                  <pic:nvPicPr>
+                    <pic:cNvPr descr="03-29-2019_ReplicationReport_files/figure-docx/calulateTrainingRmse-1.png" id="0" name="Picture"/>
+                    <pic:cNvPicPr>
+                      <a:picLocks noChangeArrowheads="1" noChangeAspect="1"/>
+                    </pic:cNvPicPr>
+                  </pic:nvPicPr>
+                  <pic:blipFill>
+                    <a:blip r:embed="rId26"/>
+                    <a:stretch>
+                      <a:fillRect/>
+                    </a:stretch>
+                  </pic:blipFill>
+                  <pic:spPr bwMode="auto">
+                    <a:xfrm>
+                      <a:off x="0" y="0"/>
+                      <a:ext cx="5334000" cy="3556000"/>
+                    </a:xfrm>
+                    <a:prstGeom prst="rect">
+                      <a:avLst/>
+                    </a:prstGeom>
+                    <a:noFill/>
+                    <a:ln w="9525">
+                      <a:noFill/>
+                      <a:headEnd/>
+                      <a:tailEnd/>
+                    </a:ln>
+                  </pic:spPr>
+                </pic:pic>
+              </a:graphicData>
+            </a:graphic>
+          </wp:inline>
+        </w:drawing>
+      </w:r>
+    </w:p>
+    <w:p>
+      <w:pPr>
+        <w:pStyle w:val="BodyText"/>
+      </w:pPr>
+      <w:r>
+        <w:t xml:space="preserve">Tillman’s analyses produce training RMSEs</w:t>
+      </w:r>
+      <w:r>
+        <w:rPr>
+          <w:rStyle w:val="FootnoteReference"/>
+        </w:rPr>
+        <w:footnoteReference w:id="27"/>
+      </w:r>
+      <w:r>
+        <w:t xml:space="preserve"> </w:t>
+      </w:r>
+      <w:r>
+        <w:t xml:space="preserve">of 0.042 and</w:t>
+      </w:r>
+      <w:r>
+        <w:t xml:space="preserve"> </w:t>
+      </w:r>
+      <w:r>
+        <w:t xml:space="preserve">0.042 for the existence of PECs respectively their</w:t>
+      </w:r>
+      <w:r>
+        <w:t xml:space="preserve"> </w:t>
+      </w:r>
+      <w:r>
+        <w:t xml:space="preserve">vote. Compared to the standard deviation of the demeaned dependent variable</w:t>
+      </w:r>
+      <w:r>
+        <w:t xml:space="preserve"> </w:t>
+      </w:r>
+      <w:r>
+        <w:t xml:space="preserve">(0.050) the average</w:t>
+      </w:r>
+      <w:r>
+        <w:t xml:space="preserve"> </w:t>
+      </w:r>
+      <w:r>
+        <w:t xml:space="preserve">amount of error is reduced by about fourteen per cent. Once again, a country</w:t>
+      </w:r>
+      <w:r>
+        <w:t xml:space="preserve"> </w:t>
+      </w:r>
+      <w:r>
+        <w:t xml:space="preserve">based analysis adds nucance. The figure below plots the RMSE for each country</w:t>
+      </w:r>
+      <w:r>
+        <w:t xml:space="preserve"> </w:t>
+      </w:r>
+      <w:r>
+        <w:t xml:space="preserve">and treamtent, horizontal lines denote the sample based equivalents. The graph</w:t>
+      </w:r>
+      <w:r>
+        <w:t xml:space="preserve"> </w:t>
+      </w:r>
+      <w:r>
+        <w:t xml:space="preserve">demonstrates:</w:t>
+      </w:r>
+    </w:p>
+    <w:p>
+      <w:pPr>
+        <w:pStyle w:val="Compact"/>
+        <w:numPr>
+          <w:numId w:val="1002"/>
+          <w:ilvl w:val="0"/>
+        </w:numPr>
+      </w:pPr>
+      <w:r>
+        <w:t xml:space="preserve">Model fit does not noticably depend on the predictor of theoretical interest.</w:t>
+      </w:r>
+    </w:p>
+    <w:p>
+      <w:pPr>
+        <w:pStyle w:val="Compact"/>
+        <w:numPr>
+          <w:numId w:val="1002"/>
+          <w:ilvl w:val="0"/>
+        </w:numPr>
+      </w:pPr>
+      <w:r>
+        <w:t xml:space="preserve">There is a group of countries (Italy to Sweden) which fits the model suspiciously well. We should</w:t>
+      </w:r>
+      <w:r>
+        <w:t xml:space="preserve"> </w:t>
+      </w:r>
+      <w:r>
+        <w:t xml:space="preserve">theorize what these countries have in common.</w:t>
+      </w:r>
+    </w:p>
+    <w:p>
+      <w:pPr>
+        <w:pStyle w:val="Compact"/>
+        <w:numPr>
+          <w:numId w:val="1002"/>
+          <w:ilvl w:val="0"/>
+        </w:numPr>
+      </w:pPr>
+      <w:r>
+        <w:t xml:space="preserve">There is a second group of countries which does not to fit the model at all. On the one hand,</w:t>
+      </w:r>
+      <w:r>
+        <w:t xml:space="preserve"> </w:t>
+      </w:r>
+      <w:r>
+        <w:t xml:space="preserve">misfit is expected for Israel and France because they do not inform the model (see above).</w:t>
+      </w:r>
+      <w:r>
+        <w:t xml:space="preserve"> </w:t>
+      </w:r>
+      <w:r>
+        <w:t xml:space="preserve">On the other hand, Portugal’s poor performance gives reason for concern because this country is</w:t>
+      </w:r>
+      <w:r>
+        <w:t xml:space="preserve"> </w:t>
+      </w:r>
+      <w:r>
+        <w:t xml:space="preserve">also highly influential.</w:t>
+      </w:r>
+    </w:p>
+    <w:p>
+      <w:pPr>
+        <w:pStyle w:val="Heading2"/>
+      </w:pPr>
+      <w:bookmarkStart w:id="28" w:name="the-effect-of-pecs-is-spurious"/>
+      <w:bookmarkEnd w:id="28"/>
+      <w:r>
+        <w:t xml:space="preserve">The effect of PECs is spurious</w:t>
+      </w:r>
+    </w:p>
+    <w:p>
+      <w:pPr>
+        <w:pStyle w:val="FirstParagraph"/>
+      </w:pPr>
+      <w:r>
+        <w:t xml:space="preserve">Fixed effects analyses should routinely safeguard against mistaking such trends</w:t>
+      </w:r>
+      <w:r>
+        <w:t xml:space="preserve"> </w:t>
+      </w:r>
+      <w:r>
+        <w:t xml:space="preserve">in the outcome for treatment effects. More precisely, turnout has been declining</w:t>
+      </w:r>
+      <w:r>
+        <w:t xml:space="preserve"> </w:t>
+      </w:r>
+      <w:r>
+        <w:t xml:space="preserve">for decades in practically every established democracy. Despite that well known</w:t>
+      </w:r>
+      <w:r>
+        <w:t xml:space="preserve"> </w:t>
+      </w:r>
+      <w:r>
+        <w:t xml:space="preserve">fact, Tillman does not include time dummies in his analysis. Yet, as can be seen</w:t>
+      </w:r>
+      <w:r>
+        <w:t xml:space="preserve"> </w:t>
+      </w:r>
+      <w:r>
+        <w:t xml:space="preserve">from Models 2 and 5 in Table 1 the association between PECs and turnout becomes</w:t>
+      </w:r>
+      <w:r>
+        <w:t xml:space="preserve"> </w:t>
+      </w:r>
+      <w:r>
+        <w:t xml:space="preserve">indistinguishable from zero once year fixed-effects are included.</w:t>
+      </w:r>
+    </w:p>
+    <w:p>
+      <w:pPr>
+        <w:pStyle w:val="BodyText"/>
+      </w:pPr>
+      <w:r>
+        <w:t xml:space="preserve">Moreover, treatment effects may vary over time. In other words, the return</w:t>
+      </w:r>
+      <w:r>
+        <w:t xml:space="preserve"> </w:t>
+      </w:r>
+      <w:r>
+        <w:t xml:space="preserve">from PECs to turnout may change over the observation period. Models 3 and 6 in the</w:t>
+      </w:r>
+      <w:r>
+        <w:t xml:space="preserve"> </w:t>
+      </w:r>
+      <w:r>
+        <w:t xml:space="preserve">table follow up on this possibility and interact the treatment with the year</w:t>
+      </w:r>
+      <w:r>
+        <w:t xml:space="preserve"> </w:t>
+      </w:r>
+      <w:r>
+        <w:t xml:space="preserve">fixed-effects. However, since the interaction terms are collectively</w:t>
+      </w:r>
+      <w:r>
+        <w:t xml:space="preserve"> </w:t>
+      </w:r>
+      <w:r>
+        <w:t xml:space="preserve">indistinguishable from 0, the statistical evidence does not support changing</w:t>
+      </w:r>
+      <w:r>
+        <w:t xml:space="preserve"> </w:t>
+      </w:r>
+      <w:r>
+        <w:t xml:space="preserve">returns from PECs.</w:t>
+      </w:r>
+    </w:p>
     <w:sectPr/>
   </w:body>
 </w:document>
@@ -324,6 +589,131 @@
     <w:p>
       <w:r>
         <w:separator/>
+      </w:r>
+    </w:p>
+  </w:footnote>
+  <w:footnote w:id="27">
+    <w:p>
+      <w:pPr>
+        <w:pStyle w:val="FootnoteText"/>
+      </w:pPr>
+      <w:r>
+        <w:rPr>
+          <w:rStyle w:val="FootnoteReference"/>
+        </w:rPr>
+        <w:footnoteRef/>
+      </w:r>
+      <w:r>
+        <w:t xml:space="preserve"> </w:t>
+      </w:r>
+      <w:r>
+        <w:t xml:space="preserve">The Root Mean Square Error is defined as</w:t>
+      </w:r>
+      <w:r>
+        <w:t xml:space="preserve"> </w:t>
+      </w:r>
+      <m:oMath>
+        <m:f>
+          <m:fPr>
+            <m:type m:val="bar"/>
+          </m:fPr>
+          <m:num>
+            <m:r>
+              <m:t>1</m:t>
+            </m:r>
+          </m:num>
+          <m:den>
+            <m:r>
+              <m:t>N</m:t>
+            </m:r>
+          </m:den>
+        </m:f>
+        <m:nary>
+          <m:naryPr>
+            <m:chr m:val="∑"/>
+            <m:limLoc m:val="undOvr"/>
+            <m:subHide m:val="0"/>
+            <m:supHide m:val="0"/>
+          </m:naryPr>
+          <m:sub>
+            <m:r>
+              <m:t>i</m:t>
+            </m:r>
+            <m:r>
+              <m:t>=</m:t>
+            </m:r>
+            <m:r>
+              <m:t>1</m:t>
+            </m:r>
+          </m:sub>
+          <m:sup>
+            <m:r>
+              <m:t>N</m:t>
+            </m:r>
+          </m:sup>
+          <m:e>
+            <m:r>
+              <m:t>(</m:t>
+            </m:r>
+          </m:e>
+        </m:nary>
+        <m:sSub>
+          <m:e>
+            <m:r>
+              <m:t>y</m:t>
+            </m:r>
+          </m:e>
+          <m:sub>
+            <m:r>
+              <m:t>i</m:t>
+            </m:r>
+          </m:sub>
+        </m:sSub>
+        <m:r>
+          <m:t>−</m:t>
+        </m:r>
+        <m:sSub>
+          <m:e>
+            <m:groupChr>
+              <m:groupChrPr>
+                <m:chr m:val="^"/>
+                <m:pos m:val="top"/>
+                <m:vertJc m:val="bot"/>
+              </m:groupChrPr>
+              <m:e>
+                <m:r>
+                  <m:t>y</m:t>
+                </m:r>
+              </m:e>
+            </m:groupChr>
+          </m:e>
+          <m:sub>
+            <m:r>
+              <m:t>i</m:t>
+            </m:r>
+          </m:sub>
+        </m:sSub>
+        <m:sSup>
+          <m:e>
+            <m:r>
+              <m:t>)</m:t>
+            </m:r>
+          </m:e>
+          <m:sup>
+            <m:r>
+              <m:t>2</m:t>
+            </m:r>
+          </m:sup>
+        </m:sSup>
+      </m:oMath>
+      <w:r>
+        <w:t xml:space="preserve">. Loosely speaking, it states the</w:t>
+      </w:r>
+      <w:r>
+        <w:t xml:space="preserve"> </w:t>
+      </w:r>
+      <w:r>
+        <w:t xml:space="preserve">average error of the model.</w:t>
       </w:r>
     </w:p>
   </w:footnote>
@@ -414,7 +804,7 @@
     </w:lvl>
   </w:abstractNum>
   <w:abstractNum w:abstractNumId="990">
-    <w:nsid w:val="b97f05a0"/>
+    <w:nsid w:val="8a7c58de"/>
     <w:multiLevelType w:val="multilevel"/>
     <w:lvl w:ilvl="0">
       <w:numFmt w:val="bullet"/>
@@ -495,7 +885,7 @@
     </w:lvl>
   </w:abstractNum>
   <w:abstractNum w:abstractNumId="99411">
-    <w:nsid w:val="2c203355"/>
+    <w:nsid w:val="6d887def"/>
     <w:multiLevelType w:val="multilevel"/>
     <w:lvl w:ilvl="0">
       <w:start w:val="1"/>
@@ -589,6 +979,30 @@
     <w:abstractNumId w:val="990"/>
   </w:num>
   <w:num w:numId="1001">
+    <w:abstractNumId w:val="99411"/>
+    <w:lvlOverride w:ilvl="0">
+      <w:startOverride w:val="1"/>
+    </w:lvlOverride>
+    <w:lvlOverride w:ilvl="1">
+      <w:startOverride w:val="1"/>
+    </w:lvlOverride>
+    <w:lvlOverride w:ilvl="2">
+      <w:startOverride w:val="1"/>
+    </w:lvlOverride>
+    <w:lvlOverride w:ilvl="3">
+      <w:startOverride w:val="1"/>
+    </w:lvlOverride>
+    <w:lvlOverride w:ilvl="4">
+      <w:startOverride w:val="1"/>
+    </w:lvlOverride>
+    <w:lvlOverride w:ilvl="5">
+      <w:startOverride w:val="1"/>
+    </w:lvlOverride>
+    <w:lvlOverride w:ilvl="6">
+      <w:startOverride w:val="1"/>
+    </w:lvlOverride>
+  </w:num>
+  <w:num w:numId="1002">
     <w:abstractNumId w:val="99411"/>
     <w:lvlOverride w:ilvl="0">
       <w:startOverride w:val="1"/>

</xml_diff>